<commit_message>
nothing trivial- added my name in the report
</commit_message>
<xml_diff>
--- a/Q1/Q1 answers.docx
+++ b/Q1/Q1 answers.docx
@@ -1,6 +1,6 @@
 
 <file path=word/document.xml><?xml version="1.0" encoding="utf-8"?>
-<w:document xmlns:wpc="http://schemas.microsoft.com/office/word/2010/wordprocessingCanvas" xmlns:mc="http://schemas.openxmlformats.org/markup-compatibility/2006" xmlns:o="urn:schemas-microsoft-com:office:office" xmlns:r="http://schemas.openxmlformats.org/officeDocument/2006/relationships" xmlns:m="http://schemas.openxmlformats.org/officeDocument/2006/math" xmlns:v="urn:schemas-microsoft-com:vml" xmlns:wp14="http://schemas.microsoft.com/office/word/2010/wordprocessingDrawing" xmlns:wp="http://schemas.openxmlformats.org/drawingml/2006/wordprocessingDrawing" xmlns:w10="urn:schemas-microsoft-com:office:word" xmlns:w="http://schemas.openxmlformats.org/wordprocessingml/2006/main" xmlns:w14="http://schemas.microsoft.com/office/word/2010/wordml" xmlns:w15="http://schemas.microsoft.com/office/word/2012/wordml" xmlns:wpg="http://schemas.microsoft.com/office/word/2010/wordprocessingGroup" xmlns:wpi="http://schemas.microsoft.com/office/word/2010/wordprocessingInk" xmlns:wne="http://schemas.microsoft.com/office/word/2006/wordml" xmlns:wps="http://schemas.microsoft.com/office/word/2010/wordprocessingShape" mc:Ignorable="w14 w15 wp14">
+<w:document xmlns:wpc="http://schemas.microsoft.com/office/word/2010/wordprocessingCanvas" xmlns:cx="http://schemas.microsoft.com/office/drawing/2014/chartex" xmlns:cx1="http://schemas.microsoft.com/office/drawing/2015/9/8/chartex" xmlns:cx2="http://schemas.microsoft.com/office/drawing/2015/10/21/chartex" xmlns:cx3="http://schemas.microsoft.com/office/drawing/2016/5/9/chartex" xmlns:cx4="http://schemas.microsoft.com/office/drawing/2016/5/10/chartex" xmlns:cx5="http://schemas.microsoft.com/office/drawing/2016/5/11/chartex" xmlns:cx6="http://schemas.microsoft.com/office/drawing/2016/5/12/chartex" xmlns:cx7="http://schemas.microsoft.com/office/drawing/2016/5/13/chartex" xmlns:cx8="http://schemas.microsoft.com/office/drawing/2016/5/14/chartex" xmlns:mc="http://schemas.openxmlformats.org/markup-compatibility/2006" xmlns:aink="http://schemas.microsoft.com/office/drawing/2016/ink" xmlns:am3d="http://schemas.microsoft.com/office/drawing/2017/model3d" xmlns:o="urn:schemas-microsoft-com:office:office" xmlns:r="http://schemas.openxmlformats.org/officeDocument/2006/relationships" xmlns:m="http://schemas.openxmlformats.org/officeDocument/2006/math" xmlns:v="urn:schemas-microsoft-com:vml" xmlns:wp14="http://schemas.microsoft.com/office/word/2010/wordprocessingDrawing" xmlns:wp="http://schemas.openxmlformats.org/drawingml/2006/wordprocessingDrawing" xmlns:w10="urn:schemas-microsoft-com:office:word" xmlns:w="http://schemas.openxmlformats.org/wordprocessingml/2006/main" xmlns:w14="http://schemas.microsoft.com/office/word/2010/wordml" xmlns:w15="http://schemas.microsoft.com/office/word/2012/wordml" xmlns:w16cid="http://schemas.microsoft.com/office/word/2016/wordml/cid" xmlns:w16se="http://schemas.microsoft.com/office/word/2015/wordml/symex" xmlns:wpg="http://schemas.microsoft.com/office/word/2010/wordprocessingGroup" xmlns:wpi="http://schemas.microsoft.com/office/word/2010/wordprocessingInk" xmlns:wne="http://schemas.microsoft.com/office/word/2006/wordml" xmlns:wps="http://schemas.microsoft.com/office/word/2010/wordprocessingShape" mc:Ignorable="w14 w15 w16se w16cid wp14">
   <w:body>
     <w:p>
       <w:pPr>
@@ -134,8 +134,18 @@
           <w:sz w:val="44"/>
           <w:szCs w:val="40"/>
         </w:rPr>
-        <w:t>E463 – PROJECT #1</w:t>
-      </w:r>
+        <w:t>E463 – PROJECT #</w:t>
+      </w:r>
+      <w:r>
+        <w:rPr>
+          <w:b/>
+          <w:sz w:val="44"/>
+          <w:szCs w:val="40"/>
+        </w:rPr>
+        <w:t>2</w:t>
+      </w:r>
+      <w:bookmarkStart w:id="0" w:name="_GoBack"/>
+      <w:bookmarkEnd w:id="0"/>
     </w:p>
     <w:p>
       <w:pPr>
@@ -170,34 +180,48 @@
           <w:sz w:val="32"/>
           <w:szCs w:val="36"/>
         </w:rPr>
-        <w:t xml:space="preserve"> (</w:t>
-      </w:r>
-      <w:bookmarkStart w:id="0" w:name="_GoBack"/>
-      <w:bookmarkEnd w:id="0"/>
+        <w:t xml:space="preserve"> Güzel</w:t>
+      </w:r>
       <w:r>
         <w:rPr>
           <w:b/>
           <w:sz w:val="32"/>
           <w:szCs w:val="36"/>
         </w:rPr>
-        <w:t>)</w:t>
-      </w:r>
-    </w:p>
-    <w:p>
-      <w:pPr>
-        <w:jc w:val="center"/>
+        <w:t xml:space="preserve"> (</w:t>
+      </w:r>
+      <w:r>
         <w:rPr>
           <w:b/>
           <w:sz w:val="32"/>
           <w:szCs w:val="36"/>
         </w:rPr>
-      </w:pPr>
+        <w:t>2030831</w:t>
+      </w:r>
       <w:r>
         <w:rPr>
           <w:b/>
           <w:sz w:val="32"/>
           <w:szCs w:val="36"/>
         </w:rPr>
+        <w:t>)</w:t>
+      </w:r>
+    </w:p>
+    <w:p>
+      <w:pPr>
+        <w:jc w:val="center"/>
+        <w:rPr>
+          <w:b/>
+          <w:sz w:val="32"/>
+          <w:szCs w:val="36"/>
+        </w:rPr>
+      </w:pPr>
+      <w:r>
+        <w:rPr>
+          <w:b/>
+          <w:sz w:val="32"/>
+          <w:szCs w:val="36"/>
+        </w:rPr>
         <w:t>Etki Açılan (2165694)</w:t>
       </w:r>
     </w:p>
@@ -231,7 +255,7 @@
     </w:p>
     <w:p>
       <w:pPr>
-        <w:pStyle w:val="Balk1"/>
+        <w:pStyle w:val="Heading1"/>
         <w:ind w:left="284"/>
         <w:rPr>
           <w:rFonts w:asciiTheme="minorHAnsi" w:hAnsiTheme="minorHAnsi" w:cstheme="minorHAnsi"/>
@@ -259,7 +283,7 @@
     <w:p/>
     <w:p>
       <w:pPr>
-        <w:pStyle w:val="ListeParagraf"/>
+        <w:pStyle w:val="ListParagraph"/>
         <w:numPr>
           <w:ilvl w:val="0"/>
           <w:numId w:val="3"/>
@@ -281,7 +305,7 @@
     </w:p>
     <w:p>
       <w:pPr>
-        <w:pStyle w:val="ListeParagraf"/>
+        <w:pStyle w:val="ListParagraph"/>
         <w:tabs>
           <w:tab w:val="left" w:pos="3729"/>
         </w:tabs>
@@ -300,7 +324,7 @@
     </w:p>
     <w:p>
       <w:pPr>
-        <w:pStyle w:val="ListeParagraf"/>
+        <w:pStyle w:val="ListParagraph"/>
       </w:pPr>
       <w:r>
         <w:rPr>
@@ -346,12 +370,12 @@
     </w:p>
     <w:p>
       <w:pPr>
-        <w:pStyle w:val="ListeParagraf"/>
-      </w:pPr>
-    </w:p>
-    <w:p>
-      <w:pPr>
-        <w:pStyle w:val="ListeParagraf"/>
+        <w:pStyle w:val="ListParagraph"/>
+      </w:pPr>
+    </w:p>
+    <w:p>
+      <w:pPr>
+        <w:pStyle w:val="ListParagraph"/>
       </w:pPr>
       <w:r>
         <w:rPr>
@@ -410,32 +434,32 @@
     </w:p>
     <w:p>
       <w:pPr>
-        <w:pStyle w:val="ListeParagraf"/>
-      </w:pPr>
-    </w:p>
-    <w:p>
-      <w:pPr>
-        <w:pStyle w:val="ListeParagraf"/>
-      </w:pPr>
-    </w:p>
-    <w:p>
-      <w:pPr>
-        <w:pStyle w:val="ListeParagraf"/>
-      </w:pPr>
-    </w:p>
-    <w:p>
-      <w:pPr>
-        <w:pStyle w:val="ListeParagraf"/>
-      </w:pPr>
-    </w:p>
-    <w:p>
-      <w:pPr>
-        <w:pStyle w:val="ListeParagraf"/>
-      </w:pPr>
-    </w:p>
-    <w:p>
-      <w:pPr>
-        <w:pStyle w:val="ListeParagraf"/>
+        <w:pStyle w:val="ListParagraph"/>
+      </w:pPr>
+    </w:p>
+    <w:p>
+      <w:pPr>
+        <w:pStyle w:val="ListParagraph"/>
+      </w:pPr>
+    </w:p>
+    <w:p>
+      <w:pPr>
+        <w:pStyle w:val="ListParagraph"/>
+      </w:pPr>
+    </w:p>
+    <w:p>
+      <w:pPr>
+        <w:pStyle w:val="ListParagraph"/>
+      </w:pPr>
+    </w:p>
+    <w:p>
+      <w:pPr>
+        <w:pStyle w:val="ListParagraph"/>
+      </w:pPr>
+    </w:p>
+    <w:p>
+      <w:pPr>
+        <w:pStyle w:val="ListParagraph"/>
       </w:pPr>
       <w:r>
         <w:rPr>
@@ -494,7 +518,7 @@
     </w:p>
     <w:p>
       <w:pPr>
-        <w:pStyle w:val="ListeParagraf"/>
+        <w:pStyle w:val="ListParagraph"/>
       </w:pPr>
       <w:r>
         <w:tab/>
@@ -512,17 +536,17 @@
     </w:p>
     <w:p>
       <w:pPr>
-        <w:pStyle w:val="ListeParagraf"/>
-      </w:pPr>
-    </w:p>
-    <w:p>
-      <w:pPr>
-        <w:pStyle w:val="ListeParagraf"/>
-      </w:pPr>
-    </w:p>
-    <w:p>
-      <w:pPr>
-        <w:pStyle w:val="ListeParagraf"/>
+        <w:pStyle w:val="ListParagraph"/>
+      </w:pPr>
+    </w:p>
+    <w:p>
+      <w:pPr>
+        <w:pStyle w:val="ListParagraph"/>
+      </w:pPr>
+    </w:p>
+    <w:p>
+      <w:pPr>
+        <w:pStyle w:val="ListParagraph"/>
       </w:pPr>
       <w:r>
         <w:rPr>
@@ -568,7 +592,7 @@
     </w:p>
     <w:p>
       <w:pPr>
-        <w:pStyle w:val="ListeParagraf"/>
+        <w:pStyle w:val="ListParagraph"/>
       </w:pPr>
       <w:r>
         <w:tab/>
@@ -592,27 +616,27 @@
     </w:p>
     <w:p>
       <w:pPr>
-        <w:pStyle w:val="ListeParagraf"/>
-      </w:pPr>
-    </w:p>
-    <w:p>
-      <w:pPr>
-        <w:pStyle w:val="ListeParagraf"/>
-      </w:pPr>
-    </w:p>
-    <w:p>
-      <w:pPr>
-        <w:pStyle w:val="ListeParagraf"/>
-      </w:pPr>
-    </w:p>
-    <w:p>
-      <w:pPr>
-        <w:pStyle w:val="ListeParagraf"/>
-      </w:pPr>
-    </w:p>
-    <w:p>
-      <w:pPr>
-        <w:pStyle w:val="ListeParagraf"/>
+        <w:pStyle w:val="ListParagraph"/>
+      </w:pPr>
+    </w:p>
+    <w:p>
+      <w:pPr>
+        <w:pStyle w:val="ListParagraph"/>
+      </w:pPr>
+    </w:p>
+    <w:p>
+      <w:pPr>
+        <w:pStyle w:val="ListParagraph"/>
+      </w:pPr>
+    </w:p>
+    <w:p>
+      <w:pPr>
+        <w:pStyle w:val="ListParagraph"/>
+      </w:pPr>
+    </w:p>
+    <w:p>
+      <w:pPr>
+        <w:pStyle w:val="ListParagraph"/>
         <w:rPr>
           <w:sz w:val="60"/>
           <w:szCs w:val="60"/>
@@ -629,7 +653,7 @@
     </w:p>
     <w:p>
       <w:pPr>
-        <w:pStyle w:val="ListeParagraf"/>
+        <w:pStyle w:val="ListParagraph"/>
         <w:rPr>
           <w:sz w:val="60"/>
           <w:szCs w:val="60"/>
@@ -638,7 +662,7 @@
     </w:p>
     <w:p>
       <w:pPr>
-        <w:pStyle w:val="ListeParagraf"/>
+        <w:pStyle w:val="ListParagraph"/>
         <w:rPr>
           <w:sz w:val="60"/>
           <w:szCs w:val="60"/>
@@ -688,17 +712,17 @@
     </w:p>
     <w:p>
       <w:pPr>
-        <w:pStyle w:val="ListeParagraf"/>
-      </w:pPr>
-    </w:p>
-    <w:p>
-      <w:pPr>
-        <w:pStyle w:val="ListeParagraf"/>
-      </w:pPr>
-    </w:p>
-    <w:p>
-      <w:pPr>
-        <w:pStyle w:val="ListeParagraf"/>
+        <w:pStyle w:val="ListParagraph"/>
+      </w:pPr>
+    </w:p>
+    <w:p>
+      <w:pPr>
+        <w:pStyle w:val="ListParagraph"/>
+      </w:pPr>
+    </w:p>
+    <w:p>
+      <w:pPr>
+        <w:pStyle w:val="ListParagraph"/>
       </w:pPr>
       <w:r>
         <w:rPr>
@@ -757,22 +781,22 @@
     </w:p>
     <w:p>
       <w:pPr>
-        <w:pStyle w:val="ListeParagraf"/>
-      </w:pPr>
-    </w:p>
-    <w:p>
-      <w:pPr>
-        <w:pStyle w:val="ListeParagraf"/>
-      </w:pPr>
-    </w:p>
-    <w:p>
-      <w:pPr>
-        <w:pStyle w:val="ListeParagraf"/>
-      </w:pPr>
-    </w:p>
-    <w:p>
-      <w:pPr>
-        <w:pStyle w:val="ListeParagraf"/>
+        <w:pStyle w:val="ListParagraph"/>
+      </w:pPr>
+    </w:p>
+    <w:p>
+      <w:pPr>
+        <w:pStyle w:val="ListParagraph"/>
+      </w:pPr>
+    </w:p>
+    <w:p>
+      <w:pPr>
+        <w:pStyle w:val="ListParagraph"/>
+      </w:pPr>
+    </w:p>
+    <w:p>
+      <w:pPr>
+        <w:pStyle w:val="ListParagraph"/>
       </w:pPr>
       <w:r>
         <w:rPr>
@@ -834,12 +858,12 @@
     </w:p>
     <w:p>
       <w:pPr>
-        <w:pStyle w:val="ListeParagraf"/>
-      </w:pPr>
-    </w:p>
-    <w:p>
-      <w:pPr>
-        <w:pStyle w:val="ListeParagraf"/>
+        <w:pStyle w:val="ListParagraph"/>
+      </w:pPr>
+    </w:p>
+    <w:p>
+      <w:pPr>
+        <w:pStyle w:val="ListParagraph"/>
       </w:pPr>
       <w:r>
         <w:rPr>
@@ -894,7 +918,7 @@
 </file>
 
 <file path=word/endnotes.xml><?xml version="1.0" encoding="utf-8"?>
-<w:endnotes xmlns:wpc="http://schemas.microsoft.com/office/word/2010/wordprocessingCanvas" xmlns:mc="http://schemas.openxmlformats.org/markup-compatibility/2006" xmlns:o="urn:schemas-microsoft-com:office:office" xmlns:r="http://schemas.openxmlformats.org/officeDocument/2006/relationships" xmlns:m="http://schemas.openxmlformats.org/officeDocument/2006/math" xmlns:v="urn:schemas-microsoft-com:vml" xmlns:wp14="http://schemas.microsoft.com/office/word/2010/wordprocessingDrawing" xmlns:wp="http://schemas.openxmlformats.org/drawingml/2006/wordprocessingDrawing" xmlns:w10="urn:schemas-microsoft-com:office:word" xmlns:w="http://schemas.openxmlformats.org/wordprocessingml/2006/main" xmlns:w14="http://schemas.microsoft.com/office/word/2010/wordml" xmlns:w15="http://schemas.microsoft.com/office/word/2012/wordml" xmlns:wpg="http://schemas.microsoft.com/office/word/2010/wordprocessingGroup" xmlns:wpi="http://schemas.microsoft.com/office/word/2010/wordprocessingInk" xmlns:wne="http://schemas.microsoft.com/office/word/2006/wordml" xmlns:wps="http://schemas.microsoft.com/office/word/2010/wordprocessingShape" mc:Ignorable="w14 w15 wp14">
+<w:endnotes xmlns:wpc="http://schemas.microsoft.com/office/word/2010/wordprocessingCanvas" xmlns:cx="http://schemas.microsoft.com/office/drawing/2014/chartex" xmlns:cx1="http://schemas.microsoft.com/office/drawing/2015/9/8/chartex" xmlns:cx2="http://schemas.microsoft.com/office/drawing/2015/10/21/chartex" xmlns:cx3="http://schemas.microsoft.com/office/drawing/2016/5/9/chartex" xmlns:cx4="http://schemas.microsoft.com/office/drawing/2016/5/10/chartex" xmlns:cx5="http://schemas.microsoft.com/office/drawing/2016/5/11/chartex" xmlns:cx6="http://schemas.microsoft.com/office/drawing/2016/5/12/chartex" xmlns:cx7="http://schemas.microsoft.com/office/drawing/2016/5/13/chartex" xmlns:cx8="http://schemas.microsoft.com/office/drawing/2016/5/14/chartex" xmlns:mc="http://schemas.openxmlformats.org/markup-compatibility/2006" xmlns:aink="http://schemas.microsoft.com/office/drawing/2016/ink" xmlns:am3d="http://schemas.microsoft.com/office/drawing/2017/model3d" xmlns:o="urn:schemas-microsoft-com:office:office" xmlns:r="http://schemas.openxmlformats.org/officeDocument/2006/relationships" xmlns:m="http://schemas.openxmlformats.org/officeDocument/2006/math" xmlns:v="urn:schemas-microsoft-com:vml" xmlns:wp14="http://schemas.microsoft.com/office/word/2010/wordprocessingDrawing" xmlns:wp="http://schemas.openxmlformats.org/drawingml/2006/wordprocessingDrawing" xmlns:w10="urn:schemas-microsoft-com:office:word" xmlns:w="http://schemas.openxmlformats.org/wordprocessingml/2006/main" xmlns:w14="http://schemas.microsoft.com/office/word/2010/wordml" xmlns:w15="http://schemas.microsoft.com/office/word/2012/wordml" xmlns:w16cid="http://schemas.microsoft.com/office/word/2016/wordml/cid" xmlns:w16se="http://schemas.microsoft.com/office/word/2015/wordml/symex" xmlns:wpg="http://schemas.microsoft.com/office/word/2010/wordprocessingGroup" xmlns:wpi="http://schemas.microsoft.com/office/word/2010/wordprocessingInk" xmlns:wne="http://schemas.microsoft.com/office/word/2006/wordml" xmlns:wps="http://schemas.microsoft.com/office/word/2010/wordprocessingShape" mc:Ignorable="w14 w15 w16se w16cid wp14">
   <w:endnote w:type="separator" w:id="-1">
     <w:p>
       <w:pPr>
@@ -919,7 +943,7 @@
 </file>
 
 <file path=word/footnotes.xml><?xml version="1.0" encoding="utf-8"?>
-<w:footnotes xmlns:wpc="http://schemas.microsoft.com/office/word/2010/wordprocessingCanvas" xmlns:mc="http://schemas.openxmlformats.org/markup-compatibility/2006" xmlns:o="urn:schemas-microsoft-com:office:office" xmlns:r="http://schemas.openxmlformats.org/officeDocument/2006/relationships" xmlns:m="http://schemas.openxmlformats.org/officeDocument/2006/math" xmlns:v="urn:schemas-microsoft-com:vml" xmlns:wp14="http://schemas.microsoft.com/office/word/2010/wordprocessingDrawing" xmlns:wp="http://schemas.openxmlformats.org/drawingml/2006/wordprocessingDrawing" xmlns:w10="urn:schemas-microsoft-com:office:word" xmlns:w="http://schemas.openxmlformats.org/wordprocessingml/2006/main" xmlns:w14="http://schemas.microsoft.com/office/word/2010/wordml" xmlns:w15="http://schemas.microsoft.com/office/word/2012/wordml" xmlns:wpg="http://schemas.microsoft.com/office/word/2010/wordprocessingGroup" xmlns:wpi="http://schemas.microsoft.com/office/word/2010/wordprocessingInk" xmlns:wne="http://schemas.microsoft.com/office/word/2006/wordml" xmlns:wps="http://schemas.microsoft.com/office/word/2010/wordprocessingShape" mc:Ignorable="w14 w15 wp14">
+<w:footnotes xmlns:wpc="http://schemas.microsoft.com/office/word/2010/wordprocessingCanvas" xmlns:cx="http://schemas.microsoft.com/office/drawing/2014/chartex" xmlns:cx1="http://schemas.microsoft.com/office/drawing/2015/9/8/chartex" xmlns:cx2="http://schemas.microsoft.com/office/drawing/2015/10/21/chartex" xmlns:cx3="http://schemas.microsoft.com/office/drawing/2016/5/9/chartex" xmlns:cx4="http://schemas.microsoft.com/office/drawing/2016/5/10/chartex" xmlns:cx5="http://schemas.microsoft.com/office/drawing/2016/5/11/chartex" xmlns:cx6="http://schemas.microsoft.com/office/drawing/2016/5/12/chartex" xmlns:cx7="http://schemas.microsoft.com/office/drawing/2016/5/13/chartex" xmlns:cx8="http://schemas.microsoft.com/office/drawing/2016/5/14/chartex" xmlns:mc="http://schemas.openxmlformats.org/markup-compatibility/2006" xmlns:aink="http://schemas.microsoft.com/office/drawing/2016/ink" xmlns:am3d="http://schemas.microsoft.com/office/drawing/2017/model3d" xmlns:o="urn:schemas-microsoft-com:office:office" xmlns:r="http://schemas.openxmlformats.org/officeDocument/2006/relationships" xmlns:m="http://schemas.openxmlformats.org/officeDocument/2006/math" xmlns:v="urn:schemas-microsoft-com:vml" xmlns:wp14="http://schemas.microsoft.com/office/word/2010/wordprocessingDrawing" xmlns:wp="http://schemas.openxmlformats.org/drawingml/2006/wordprocessingDrawing" xmlns:w10="urn:schemas-microsoft-com:office:word" xmlns:w="http://schemas.openxmlformats.org/wordprocessingml/2006/main" xmlns:w14="http://schemas.microsoft.com/office/word/2010/wordml" xmlns:w15="http://schemas.microsoft.com/office/word/2012/wordml" xmlns:w16cid="http://schemas.microsoft.com/office/word/2016/wordml/cid" xmlns:w16se="http://schemas.microsoft.com/office/word/2015/wordml/symex" xmlns:wpg="http://schemas.microsoft.com/office/word/2010/wordprocessingGroup" xmlns:wpi="http://schemas.microsoft.com/office/word/2010/wordprocessingInk" xmlns:wne="http://schemas.microsoft.com/office/word/2006/wordml" xmlns:wps="http://schemas.microsoft.com/office/word/2010/wordprocessingShape" mc:Ignorable="w14 w15 w16se w16cid wp14">
   <w:footnote w:type="separator" w:id="-1">
     <w:p>
       <w:pPr>
@@ -944,8 +968,8 @@
 </file>
 
 <file path=word/numbering.xml><?xml version="1.0" encoding="utf-8"?>
-<w:numbering xmlns:wpc="http://schemas.microsoft.com/office/word/2010/wordprocessingCanvas" xmlns:mc="http://schemas.openxmlformats.org/markup-compatibility/2006" xmlns:o="urn:schemas-microsoft-com:office:office" xmlns:r="http://schemas.openxmlformats.org/officeDocument/2006/relationships" xmlns:m="http://schemas.openxmlformats.org/officeDocument/2006/math" xmlns:v="urn:schemas-microsoft-com:vml" xmlns:wp14="http://schemas.microsoft.com/office/word/2010/wordprocessingDrawing" xmlns:wp="http://schemas.openxmlformats.org/drawingml/2006/wordprocessingDrawing" xmlns:w10="urn:schemas-microsoft-com:office:word" xmlns:w="http://schemas.openxmlformats.org/wordprocessingml/2006/main" xmlns:w14="http://schemas.microsoft.com/office/word/2010/wordml" xmlns:w15="http://schemas.microsoft.com/office/word/2012/wordml" xmlns:wpg="http://schemas.microsoft.com/office/word/2010/wordprocessingGroup" xmlns:wpi="http://schemas.microsoft.com/office/word/2010/wordprocessingInk" xmlns:wne="http://schemas.microsoft.com/office/word/2006/wordml" xmlns:wps="http://schemas.microsoft.com/office/word/2010/wordprocessingShape" mc:Ignorable="w14 w15 wp14">
-  <w:abstractNum w:abstractNumId="0">
+<w:numbering xmlns:wpc="http://schemas.microsoft.com/office/word/2010/wordprocessingCanvas" xmlns:cx="http://schemas.microsoft.com/office/drawing/2014/chartex" xmlns:cx1="http://schemas.microsoft.com/office/drawing/2015/9/8/chartex" xmlns:cx2="http://schemas.microsoft.com/office/drawing/2015/10/21/chartex" xmlns:cx3="http://schemas.microsoft.com/office/drawing/2016/5/9/chartex" xmlns:cx4="http://schemas.microsoft.com/office/drawing/2016/5/10/chartex" xmlns:cx5="http://schemas.microsoft.com/office/drawing/2016/5/11/chartex" xmlns:cx6="http://schemas.microsoft.com/office/drawing/2016/5/12/chartex" xmlns:cx7="http://schemas.microsoft.com/office/drawing/2016/5/13/chartex" xmlns:cx8="http://schemas.microsoft.com/office/drawing/2016/5/14/chartex" xmlns:mc="http://schemas.openxmlformats.org/markup-compatibility/2006" xmlns:aink="http://schemas.microsoft.com/office/drawing/2016/ink" xmlns:am3d="http://schemas.microsoft.com/office/drawing/2017/model3d" xmlns:o="urn:schemas-microsoft-com:office:office" xmlns:r="http://schemas.openxmlformats.org/officeDocument/2006/relationships" xmlns:m="http://schemas.openxmlformats.org/officeDocument/2006/math" xmlns:v="urn:schemas-microsoft-com:vml" xmlns:wp14="http://schemas.microsoft.com/office/word/2010/wordprocessingDrawing" xmlns:wp="http://schemas.openxmlformats.org/drawingml/2006/wordprocessingDrawing" xmlns:w10="urn:schemas-microsoft-com:office:word" xmlns:w="http://schemas.openxmlformats.org/wordprocessingml/2006/main" xmlns:w14="http://schemas.microsoft.com/office/word/2010/wordml" xmlns:w15="http://schemas.microsoft.com/office/word/2012/wordml" xmlns:w16cid="http://schemas.microsoft.com/office/word/2016/wordml/cid" xmlns:w16se="http://schemas.microsoft.com/office/word/2015/wordml/symex" xmlns:wpg="http://schemas.microsoft.com/office/word/2010/wordprocessingGroup" xmlns:wpi="http://schemas.microsoft.com/office/word/2010/wordprocessingInk" xmlns:wne="http://schemas.microsoft.com/office/word/2006/wordml" xmlns:wps="http://schemas.microsoft.com/office/word/2010/wordprocessingShape" mc:Ignorable="w14 w15 w16se w16cid wp14">
+  <w:abstractNum w:abstractNumId="0" w15:restartNumberingAfterBreak="0">
     <w:nsid w:val="049A431B"/>
     <w:multiLevelType w:val="hybridMultilevel"/>
     <w:tmpl w:val="46080D42"/>
@@ -1034,7 +1058,7 @@
       </w:pPr>
     </w:lvl>
   </w:abstractNum>
-  <w:abstractNum w:abstractNumId="1">
+  <w:abstractNum w:abstractNumId="1" w15:restartNumberingAfterBreak="0">
     <w:nsid w:val="0D2D2C42"/>
     <w:multiLevelType w:val="multilevel"/>
     <w:tmpl w:val="F684BAAC"/>
@@ -1155,7 +1179,7 @@
       </w:rPr>
     </w:lvl>
   </w:abstractNum>
-  <w:abstractNum w:abstractNumId="2">
+  <w:abstractNum w:abstractNumId="2" w15:restartNumberingAfterBreak="0">
     <w:nsid w:val="13A70ED7"/>
     <w:multiLevelType w:val="hybridMultilevel"/>
     <w:tmpl w:val="FEC43986"/>
@@ -1268,7 +1292,7 @@
       </w:rPr>
     </w:lvl>
   </w:abstractNum>
-  <w:abstractNum w:abstractNumId="3">
+  <w:abstractNum w:abstractNumId="3" w15:restartNumberingAfterBreak="0">
     <w:nsid w:val="1C813B66"/>
     <w:multiLevelType w:val="hybridMultilevel"/>
     <w:tmpl w:val="1A5CC0A8"/>
@@ -1373,7 +1397,7 @@
 </file>
 
 <file path=word/styles.xml><?xml version="1.0" encoding="utf-8"?>
-<w:styles xmlns:mc="http://schemas.openxmlformats.org/markup-compatibility/2006" xmlns:r="http://schemas.openxmlformats.org/officeDocument/2006/relationships" xmlns:w="http://schemas.openxmlformats.org/wordprocessingml/2006/main" xmlns:w14="http://schemas.microsoft.com/office/word/2010/wordml" xmlns:w15="http://schemas.microsoft.com/office/word/2012/wordml" mc:Ignorable="w14 w15">
+<w:styles xmlns:mc="http://schemas.openxmlformats.org/markup-compatibility/2006" xmlns:r="http://schemas.openxmlformats.org/officeDocument/2006/relationships" xmlns:w="http://schemas.openxmlformats.org/wordprocessingml/2006/main" xmlns:w14="http://schemas.microsoft.com/office/word/2010/wordml" xmlns:w15="http://schemas.microsoft.com/office/word/2012/wordml" xmlns:w16cid="http://schemas.microsoft.com/office/word/2016/wordml/cid" xmlns:w16se="http://schemas.microsoft.com/office/word/2015/wordml/symex" mc:Ignorable="w14 w15 w16se w16cid">
   <w:docDefaults>
     <w:rPrDefault>
       <w:rPr>
@@ -1389,7 +1413,7 @@
       </w:pPr>
     </w:pPrDefault>
   </w:docDefaults>
-  <w:latentStyles w:defLockedState="0" w:defUIPriority="99" w:defSemiHidden="0" w:defUnhideWhenUsed="0" w:defQFormat="0" w:count="371">
+  <w:latentStyles w:defLockedState="0" w:defUIPriority="99" w:defSemiHidden="0" w:defUnhideWhenUsed="0" w:defQFormat="0" w:count="375">
     <w:lsdException w:name="Normal" w:uiPriority="0" w:qFormat="1"/>
     <w:lsdException w:name="heading 1" w:uiPriority="9" w:qFormat="1"/>
     <w:lsdException w:name="heading 2" w:semiHidden="1" w:uiPriority="9" w:unhideWhenUsed="1" w:qFormat="1"/>
@@ -1495,7 +1519,6 @@
     <w:lsdException w:name="HTML Sample" w:semiHidden="1" w:unhideWhenUsed="1"/>
     <w:lsdException w:name="HTML Typewriter" w:semiHidden="1" w:unhideWhenUsed="1"/>
     <w:lsdException w:name="HTML Variable" w:semiHidden="1" w:unhideWhenUsed="1"/>
-    <w:lsdException w:name="Normal Table" w:semiHidden="1" w:unhideWhenUsed="1"/>
     <w:lsdException w:name="annotation subject" w:semiHidden="1" w:unhideWhenUsed="1"/>
     <w:lsdException w:name="No List" w:semiHidden="1" w:unhideWhenUsed="1"/>
     <w:lsdException w:name="Outline List 1" w:semiHidden="1" w:unhideWhenUsed="1"/>
@@ -1539,10 +1562,8 @@
     <w:lsdException w:name="Table Elegant" w:semiHidden="1" w:unhideWhenUsed="1"/>
     <w:lsdException w:name="Table Professional" w:semiHidden="1" w:unhideWhenUsed="1"/>
     <w:lsdException w:name="Table Subtle 1" w:semiHidden="1" w:unhideWhenUsed="1"/>
-    <w:lsdException w:name="Table Subtle 2" w:semiHidden="1" w:unhideWhenUsed="1"/>
     <w:lsdException w:name="Table Web 1" w:semiHidden="1" w:unhideWhenUsed="1"/>
     <w:lsdException w:name="Table Web 2" w:semiHidden="1" w:unhideWhenUsed="1"/>
-    <w:lsdException w:name="Table Web 3" w:semiHidden="1" w:unhideWhenUsed="1"/>
     <w:lsdException w:name="Balloon Text" w:semiHidden="1" w:unhideWhenUsed="1"/>
     <w:lsdException w:name="Table Grid" w:uiPriority="59"/>
     <w:lsdException w:name="Table Theme" w:semiHidden="1" w:unhideWhenUsed="1"/>
@@ -1761,16 +1782,20 @@
     <w:lsdException w:name="List Table 5 Dark Accent 6" w:uiPriority="50"/>
     <w:lsdException w:name="List Table 6 Colorful Accent 6" w:uiPriority="51"/>
     <w:lsdException w:name="List Table 7 Colorful Accent 6" w:uiPriority="52"/>
+    <w:lsdException w:name="Mention" w:semiHidden="1" w:unhideWhenUsed="1"/>
+    <w:lsdException w:name="Smart Hyperlink" w:semiHidden="1" w:unhideWhenUsed="1"/>
+    <w:lsdException w:name="Hashtag" w:semiHidden="1" w:unhideWhenUsed="1"/>
+    <w:lsdException w:name="Unresolved Mention" w:semiHidden="1" w:unhideWhenUsed="1"/>
   </w:latentStyles>
   <w:style w:type="paragraph" w:default="1" w:styleId="Normal">
     <w:name w:val="Normal"/>
     <w:qFormat/>
   </w:style>
-  <w:style w:type="paragraph" w:styleId="Balk1">
+  <w:style w:type="paragraph" w:styleId="Heading1">
     <w:name w:val="heading 1"/>
     <w:basedOn w:val="Normal"/>
     <w:next w:val="Normal"/>
-    <w:link w:val="Balk1Char"/>
+    <w:link w:val="Heading1Char"/>
     <w:uiPriority w:val="9"/>
     <w:qFormat/>
     <w:rsid w:val="00E83B98"/>
@@ -1788,11 +1813,11 @@
       <w:lang w:val="en-US"/>
     </w:rPr>
   </w:style>
-  <w:style w:type="paragraph" w:styleId="Balk2">
+  <w:style w:type="paragraph" w:styleId="Heading2">
     <w:name w:val="heading 2"/>
     <w:basedOn w:val="Normal"/>
     <w:next w:val="Normal"/>
-    <w:link w:val="Balk2Char"/>
+    <w:link w:val="Heading2Char"/>
     <w:uiPriority w:val="9"/>
     <w:unhideWhenUsed/>
     <w:qFormat/>
@@ -1811,11 +1836,11 @@
       <w:lang w:val="en-US"/>
     </w:rPr>
   </w:style>
-  <w:style w:type="paragraph" w:styleId="Balk3">
+  <w:style w:type="paragraph" w:styleId="Heading3">
     <w:name w:val="heading 3"/>
     <w:basedOn w:val="Normal"/>
     <w:next w:val="Normal"/>
-    <w:link w:val="Balk3Char"/>
+    <w:link w:val="Heading3Char"/>
     <w:uiPriority w:val="9"/>
     <w:semiHidden/>
     <w:unhideWhenUsed/>
@@ -1834,13 +1859,13 @@
       <w:color w:val="4F81BD" w:themeColor="accent1"/>
     </w:rPr>
   </w:style>
-  <w:style w:type="character" w:default="1" w:styleId="VarsaylanParagrafYazTipi">
+  <w:style w:type="character" w:default="1" w:styleId="DefaultParagraphFont">
     <w:name w:val="Default Paragraph Font"/>
     <w:uiPriority w:val="1"/>
     <w:semiHidden/>
     <w:unhideWhenUsed/>
   </w:style>
-  <w:style w:type="table" w:default="1" w:styleId="NormalTablo">
+  <w:style w:type="table" w:default="1" w:styleId="TableNormal">
     <w:name w:val="Normal Table"/>
     <w:uiPriority w:val="99"/>
     <w:semiHidden/>
@@ -1855,16 +1880,16 @@
       </w:tblCellMar>
     </w:tblPr>
   </w:style>
-  <w:style w:type="numbering" w:default="1" w:styleId="ListeYok">
+  <w:style w:type="numbering" w:default="1" w:styleId="NoList">
     <w:name w:val="No List"/>
     <w:uiPriority w:val="99"/>
     <w:semiHidden/>
     <w:unhideWhenUsed/>
   </w:style>
-  <w:style w:type="paragraph" w:styleId="BalonMetni">
+  <w:style w:type="paragraph" w:styleId="BalloonText">
     <w:name w:val="Balloon Text"/>
     <w:basedOn w:val="Normal"/>
-    <w:link w:val="BalonMetniChar"/>
+    <w:link w:val="BalloonTextChar"/>
     <w:uiPriority w:val="99"/>
     <w:semiHidden/>
     <w:unhideWhenUsed/>
@@ -1878,10 +1903,10 @@
       <w:szCs w:val="16"/>
     </w:rPr>
   </w:style>
-  <w:style w:type="character" w:customStyle="1" w:styleId="BalonMetniChar">
-    <w:name w:val="Balon Metni Char"/>
-    <w:basedOn w:val="VarsaylanParagrafYazTipi"/>
-    <w:link w:val="BalonMetni"/>
+  <w:style w:type="character" w:customStyle="1" w:styleId="BalloonTextChar">
+    <w:name w:val="Balloon Text Char"/>
+    <w:basedOn w:val="DefaultParagraphFont"/>
+    <w:link w:val="BalloonText"/>
     <w:uiPriority w:val="99"/>
     <w:semiHidden/>
     <w:rsid w:val="004320FE"/>
@@ -1907,7 +1932,7 @@
       <w:lang w:eastAsia="tr-TR"/>
     </w:rPr>
   </w:style>
-  <w:style w:type="paragraph" w:styleId="ListeParagraf">
+  <w:style w:type="paragraph" w:styleId="ListParagraph">
     <w:name w:val="List Paragraph"/>
     <w:basedOn w:val="Normal"/>
     <w:uiPriority w:val="34"/>
@@ -1918,9 +1943,9 @@
       <w:contextualSpacing/>
     </w:pPr>
   </w:style>
-  <w:style w:type="character" w:styleId="Kpr">
+  <w:style w:type="character" w:styleId="Hyperlink">
     <w:name w:val="Hyperlink"/>
-    <w:basedOn w:val="VarsaylanParagrafYazTipi"/>
+    <w:basedOn w:val="DefaultParagraphFont"/>
     <w:uiPriority w:val="99"/>
     <w:unhideWhenUsed/>
     <w:rsid w:val="00FC1FC0"/>
@@ -1929,9 +1954,9 @@
       <w:u w:val="single"/>
     </w:rPr>
   </w:style>
-  <w:style w:type="character" w:styleId="YerTutucuMetni">
+  <w:style w:type="character" w:styleId="PlaceholderText">
     <w:name w:val="Placeholder Text"/>
-    <w:basedOn w:val="VarsaylanParagrafYazTipi"/>
+    <w:basedOn w:val="DefaultParagraphFont"/>
     <w:uiPriority w:val="99"/>
     <w:semiHidden/>
     <w:rsid w:val="00463C93"/>
@@ -1939,10 +1964,10 @@
       <w:color w:val="808080"/>
     </w:rPr>
   </w:style>
-  <w:style w:type="character" w:customStyle="1" w:styleId="Balk1Char">
-    <w:name w:val="Başlık 1 Char"/>
-    <w:basedOn w:val="VarsaylanParagrafYazTipi"/>
-    <w:link w:val="Balk1"/>
+  <w:style w:type="character" w:customStyle="1" w:styleId="Heading1Char">
+    <w:name w:val="Heading 1 Char"/>
+    <w:basedOn w:val="DefaultParagraphFont"/>
+    <w:link w:val="Heading1"/>
     <w:uiPriority w:val="9"/>
     <w:rsid w:val="00E83B98"/>
     <w:rPr>
@@ -1953,10 +1978,10 @@
       <w:lang w:val="en-US"/>
     </w:rPr>
   </w:style>
-  <w:style w:type="character" w:customStyle="1" w:styleId="Balk2Char">
-    <w:name w:val="Başlık 2 Char"/>
-    <w:basedOn w:val="VarsaylanParagrafYazTipi"/>
-    <w:link w:val="Balk2"/>
+  <w:style w:type="character" w:customStyle="1" w:styleId="Heading2Char">
+    <w:name w:val="Heading 2 Char"/>
+    <w:basedOn w:val="DefaultParagraphFont"/>
+    <w:link w:val="Heading2"/>
     <w:uiPriority w:val="9"/>
     <w:rsid w:val="00E83B98"/>
     <w:rPr>
@@ -1967,7 +1992,7 @@
       <w:lang w:val="en-US"/>
     </w:rPr>
   </w:style>
-  <w:style w:type="paragraph" w:styleId="ResimYazs">
+  <w:style w:type="paragraph" w:styleId="Caption">
     <w:name w:val="caption"/>
     <w:basedOn w:val="Normal"/>
     <w:next w:val="Normal"/>
@@ -1987,10 +2012,10 @@
       <w:lang w:val="en-US"/>
     </w:rPr>
   </w:style>
-  <w:style w:type="character" w:customStyle="1" w:styleId="Balk3Char">
-    <w:name w:val="Başlık 3 Char"/>
-    <w:basedOn w:val="VarsaylanParagrafYazTipi"/>
-    <w:link w:val="Balk3"/>
+  <w:style w:type="character" w:customStyle="1" w:styleId="Heading3Char">
+    <w:name w:val="Heading 3 Char"/>
+    <w:basedOn w:val="DefaultParagraphFont"/>
+    <w:link w:val="Heading3"/>
     <w:uiPriority w:val="9"/>
     <w:semiHidden/>
     <w:rsid w:val="007B293E"/>
@@ -2001,10 +2026,10 @@
       <w:color w:val="4F81BD" w:themeColor="accent1"/>
     </w:rPr>
   </w:style>
-  <w:style w:type="paragraph" w:styleId="DipnotMetni">
+  <w:style w:type="paragraph" w:styleId="FootnoteText">
     <w:name w:val="footnote text"/>
     <w:basedOn w:val="Normal"/>
-    <w:link w:val="DipnotMetniChar"/>
+    <w:link w:val="FootnoteTextChar"/>
     <w:uiPriority w:val="99"/>
     <w:semiHidden/>
     <w:unhideWhenUsed/>
@@ -2018,10 +2043,10 @@
       <w:lang w:val="en-US"/>
     </w:rPr>
   </w:style>
-  <w:style w:type="character" w:customStyle="1" w:styleId="DipnotMetniChar">
-    <w:name w:val="Dipnot Metni Char"/>
-    <w:basedOn w:val="VarsaylanParagrafYazTipi"/>
-    <w:link w:val="DipnotMetni"/>
+  <w:style w:type="character" w:customStyle="1" w:styleId="FootnoteTextChar">
+    <w:name w:val="Footnote Text Char"/>
+    <w:basedOn w:val="DefaultParagraphFont"/>
+    <w:link w:val="FootnoteText"/>
     <w:uiPriority w:val="99"/>
     <w:semiHidden/>
     <w:rsid w:val="007B293E"/>
@@ -2031,9 +2056,9 @@
       <w:lang w:val="en-US"/>
     </w:rPr>
   </w:style>
-  <w:style w:type="character" w:styleId="DipnotBavurusu">
+  <w:style w:type="character" w:styleId="FootnoteReference">
     <w:name w:val="footnote reference"/>
-    <w:basedOn w:val="VarsaylanParagrafYazTipi"/>
+    <w:basedOn w:val="DefaultParagraphFont"/>
     <w:uiPriority w:val="99"/>
     <w:semiHidden/>
     <w:unhideWhenUsed/>

</xml_diff>